<commit_message>
Changes made to hive file 2
</commit_message>
<xml_diff>
--- a/assignments/hive/HIVE ASSIGNMENT 2.docx
+++ b/assignments/hive/HIVE ASSIGNMENT 2.docx
@@ -1634,48 +1634,258 @@
           <w:rFonts w:hint="default"/>
           <w:lang w:val="en-IN"/>
         </w:rPr>
-        <w:t>0: jdbc:hive2://localhost:10000&gt; select city, max(amount) over (partition by city order by amount)</w:t>
-      </w:r>
-    </w:p>
-    <w:p>
-      <w:pPr>
-        <w:rPr>
-          <w:rFonts w:hint="default"/>
-          <w:lang w:val="en-IN"/>
-        </w:rPr>
-      </w:pPr>
-      <w:r>
-        <w:rPr>
-          <w:rFonts w:hint="default"/>
-          <w:lang w:val="en-IN"/>
-        </w:rPr>
-        <w:t xml:space="preserve"> . . . . . . . . . . . . . . . .&gt;from transactions</w:t>
-      </w:r>
-    </w:p>
-    <w:p>
-      <w:pPr>
-        <w:rPr>
-          <w:rFonts w:hint="default"/>
-          <w:lang w:val="en-IN"/>
-        </w:rPr>
-      </w:pPr>
-      <w:r>
-        <w:rPr>
-          <w:rFonts w:hint="default"/>
-          <w:lang w:val="en-IN"/>
-        </w:rPr>
-        <w:t>. . . . . . . . . . . . . . . .&gt;group by city;</w:t>
+        <w:t>0: jdbc:hive2://localhost:10000&gt; SELECT MONTH(from_unixtime(unix_timestamp(trans_date, 'MM-dd-yyyy'), 'yyyy-MM-dd')) as trans_month, max(amount) as highest_transaction from transactions group by MONTH(from_unixtime(unix_timestamp(trans_date, 'MM-dd-yyyy'), 'yyyy-MM-dd'));</w:t>
+      </w:r>
+    </w:p>
+    <w:p>
+      <w:pPr>
+        <w:rPr>
+          <w:rFonts w:hint="default"/>
+          <w:lang w:val="en-IN"/>
+        </w:rPr>
+      </w:pPr>
+    </w:p>
+    <w:p>
+      <w:pPr>
+        <w:rPr>
+          <w:rFonts w:hint="default"/>
+          <w:lang w:val="en-IN"/>
+        </w:rPr>
+      </w:pPr>
+      <w:r>
+        <w:rPr>
+          <w:rFonts w:hint="default"/>
+          <w:lang w:val="en-IN"/>
+        </w:rPr>
+        <w:t>+--------------+----------------------+</w:t>
+      </w:r>
+    </w:p>
+    <w:p>
+      <w:pPr>
+        <w:rPr>
+          <w:rFonts w:hint="default"/>
+          <w:lang w:val="en-IN"/>
+        </w:rPr>
+      </w:pPr>
+      <w:r>
+        <w:rPr>
+          <w:rFonts w:hint="default"/>
+          <w:lang w:val="en-IN"/>
+        </w:rPr>
+        <w:t>| trans_month  | highest_transaction  |</w:t>
+      </w:r>
+    </w:p>
+    <w:p>
+      <w:pPr>
+        <w:rPr>
+          <w:rFonts w:hint="default"/>
+          <w:lang w:val="en-IN"/>
+        </w:rPr>
+      </w:pPr>
+      <w:r>
+        <w:rPr>
+          <w:rFonts w:hint="default"/>
+          <w:lang w:val="en-IN"/>
+        </w:rPr>
+        <w:t>+--------------+----------------------+</w:t>
+      </w:r>
+    </w:p>
+    <w:p>
+      <w:pPr>
+        <w:rPr>
+          <w:rFonts w:hint="default"/>
+          <w:lang w:val="en-IN"/>
+        </w:rPr>
+      </w:pPr>
+      <w:r>
+        <w:rPr>
+          <w:rFonts w:hint="default"/>
+          <w:lang w:val="en-IN"/>
+        </w:rPr>
+        <w:t>| 1            | 20.13                |</w:t>
+      </w:r>
+    </w:p>
+    <w:p>
+      <w:pPr>
+        <w:rPr>
+          <w:rFonts w:hint="default"/>
+          <w:lang w:val="en-IN"/>
+        </w:rPr>
+      </w:pPr>
+      <w:r>
+        <w:rPr>
+          <w:rFonts w:hint="default"/>
+          <w:lang w:val="en-IN"/>
+        </w:rPr>
+        <w:t>| 2            | 193.63               |</w:t>
+      </w:r>
+    </w:p>
+    <w:p>
+      <w:pPr>
+        <w:rPr>
+          <w:rFonts w:hint="default"/>
+          <w:lang w:val="en-IN"/>
+        </w:rPr>
+      </w:pPr>
+      <w:r>
+        <w:rPr>
+          <w:rFonts w:hint="default"/>
+          <w:lang w:val="en-IN"/>
+        </w:rPr>
+        <w:t>| 3            | 174.36               |</w:t>
+      </w:r>
+    </w:p>
+    <w:p>
+      <w:pPr>
+        <w:rPr>
+          <w:rFonts w:hint="default"/>
+          <w:lang w:val="en-IN"/>
+        </w:rPr>
+      </w:pPr>
+      <w:r>
+        <w:rPr>
+          <w:rFonts w:hint="default"/>
+          <w:lang w:val="en-IN"/>
+        </w:rPr>
+        <w:t>| 4            | 185.26               |</w:t>
+      </w:r>
+    </w:p>
+    <w:p>
+      <w:pPr>
+        <w:rPr>
+          <w:rFonts w:hint="default"/>
+          <w:lang w:val="en-IN"/>
+        </w:rPr>
+      </w:pPr>
+      <w:r>
+        <w:rPr>
+          <w:rFonts w:hint="default"/>
+          <w:lang w:val="en-IN"/>
+        </w:rPr>
+        <w:t>| 5            | 198.44               |</w:t>
+      </w:r>
+    </w:p>
+    <w:p>
+      <w:pPr>
+        <w:rPr>
+          <w:rFonts w:hint="default"/>
+          <w:lang w:val="en-IN"/>
+        </w:rPr>
+      </w:pPr>
+      <w:r>
+        <w:rPr>
+          <w:rFonts w:hint="default"/>
+          <w:lang w:val="en-IN"/>
+        </w:rPr>
+        <w:t>| 6            | 198.19               |</w:t>
+      </w:r>
+    </w:p>
+    <w:p>
+      <w:pPr>
+        <w:rPr>
+          <w:rFonts w:hint="default"/>
+          <w:lang w:val="en-IN"/>
+        </w:rPr>
+      </w:pPr>
+      <w:r>
+        <w:rPr>
+          <w:rFonts w:hint="default"/>
+          <w:lang w:val="en-IN"/>
+        </w:rPr>
+        <w:t>| 7            | 144.59               |</w:t>
+      </w:r>
+    </w:p>
+    <w:p>
+      <w:pPr>
+        <w:rPr>
+          <w:rFonts w:hint="default"/>
+          <w:lang w:val="en-IN"/>
+        </w:rPr>
+      </w:pPr>
+      <w:r>
+        <w:rPr>
+          <w:rFonts w:hint="default"/>
+          <w:lang w:val="en-IN"/>
+        </w:rPr>
+        <w:t>| 8            | 150.6                |</w:t>
+      </w:r>
+    </w:p>
+    <w:p>
+      <w:pPr>
+        <w:rPr>
+          <w:rFonts w:hint="default"/>
+          <w:lang w:val="en-IN"/>
+        </w:rPr>
+      </w:pPr>
+      <w:r>
+        <w:rPr>
+          <w:rFonts w:hint="default"/>
+          <w:lang w:val="en-IN"/>
+        </w:rPr>
+        <w:t>| 9            | 157.94               |</w:t>
+      </w:r>
+    </w:p>
+    <w:p>
+      <w:pPr>
+        <w:rPr>
+          <w:rFonts w:hint="default"/>
+          <w:lang w:val="en-IN"/>
+        </w:rPr>
+      </w:pPr>
+      <w:r>
+        <w:rPr>
+          <w:rFonts w:hint="default"/>
+          <w:lang w:val="en-IN"/>
+        </w:rPr>
+        <w:t>| 10           | 154.87               |</w:t>
+      </w:r>
+    </w:p>
+    <w:p>
+      <w:pPr>
+        <w:rPr>
+          <w:rFonts w:hint="default"/>
+          <w:lang w:val="en-IN"/>
+        </w:rPr>
+      </w:pPr>
+      <w:r>
+        <w:rPr>
+          <w:rFonts w:hint="default"/>
+          <w:lang w:val="en-IN"/>
+        </w:rPr>
+        <w:t>| 11           | 165.1                |</w:t>
+      </w:r>
+    </w:p>
+    <w:p>
+      <w:pPr>
+        <w:rPr>
+          <w:rFonts w:hint="default"/>
+          <w:lang w:val="en-IN"/>
+        </w:rPr>
+      </w:pPr>
+      <w:r>
+        <w:rPr>
+          <w:rFonts w:hint="default"/>
+          <w:lang w:val="en-IN"/>
+        </w:rPr>
+        <w:t>| 12           | 194.86               |</w:t>
+      </w:r>
+    </w:p>
+    <w:p>
+      <w:pPr>
+        <w:rPr>
+          <w:rFonts w:hint="default"/>
+          <w:lang w:val="en-IN"/>
+        </w:rPr>
+      </w:pPr>
+      <w:r>
+        <w:rPr>
+          <w:rFonts w:hint="default"/>
+          <w:lang w:val="en-IN"/>
+        </w:rPr>
+        <w:t>+--------------+----------------------+</w:t>
       </w:r>
       <w:bookmarkStart w:id="0" w:name="_GoBack"/>
       <w:bookmarkEnd w:id="0"/>
-    </w:p>
-    <w:p>
-      <w:pPr>
-        <w:rPr>
-          <w:rFonts w:hint="default"/>
-          <w:lang w:val="en-IN"/>
-        </w:rPr>
-      </w:pPr>
     </w:p>
     <w:p>
       <w:pPr>

</xml_diff>